<commit_message>
Minor tweeks plus added HH for filtered data.
</commit_message>
<xml_diff>
--- a/Results.docx
+++ b/Results.docx
@@ -824,13 +824,6 @@
         </w:drawing>
       </w:r>
     </w:p>
-    <w:p/>
-    <w:p/>
-    <w:p>
-      <w:r>
-        <w:br w:type="page"/>
-      </w:r>
-    </w:p>
     <w:p>
       <w:r>
         <w:rPr>
@@ -839,17 +832,17 @@
         <w:lastRenderedPageBreak/>
         <w:drawing>
           <wp:inline distT="0" distB="0" distL="0" distR="0">
-            <wp:extent cx="2743200" cy="1946194"/>
-            <wp:effectExtent l="19050" t="0" r="0" b="0"/>
-            <wp:docPr id="17" name="Picture 17"/>
-            <wp:cNvGraphicFramePr>
-              <a:graphicFrameLocks xmlns:a="http://schemas.openxmlformats.org/drawingml/2006/main" noChangeAspect="1"/>
-            </wp:cNvGraphicFramePr>
-            <a:graphic xmlns:a="http://schemas.openxmlformats.org/drawingml/2006/main">
-              <a:graphicData uri="http://schemas.openxmlformats.org/drawingml/2006/picture">
-                <pic:pic xmlns:pic="http://schemas.openxmlformats.org/drawingml/2006/picture">
-                  <pic:nvPicPr>
-                    <pic:cNvPr id="0" name="Picture 17"/>
+            <wp:extent cx="3657600" cy="2743200"/>
+            <wp:effectExtent l="19050" t="0" r="0" b="0"/>
+            <wp:docPr id="43" name="Picture 43"/>
+            <wp:cNvGraphicFramePr>
+              <a:graphicFrameLocks xmlns:a="http://schemas.openxmlformats.org/drawingml/2006/main" noChangeAspect="1"/>
+            </wp:cNvGraphicFramePr>
+            <a:graphic xmlns:a="http://schemas.openxmlformats.org/drawingml/2006/main">
+              <a:graphicData uri="http://schemas.openxmlformats.org/drawingml/2006/picture">
+                <pic:pic xmlns:pic="http://schemas.openxmlformats.org/drawingml/2006/picture">
+                  <pic:nvPicPr>
+                    <pic:cNvPr id="0" name="Picture 43"/>
                     <pic:cNvPicPr>
                       <a:picLocks noChangeAspect="1" noChangeArrowheads="1"/>
                     </pic:cNvPicPr>
@@ -864,7 +857,56 @@
                   <pic:spPr bwMode="auto">
                     <a:xfrm>
                       <a:off x="0" y="0"/>
-                      <a:ext cx="2743200" cy="1946194"/>
+                      <a:ext cx="3657600" cy="2743200"/>
+                    </a:xfrm>
+                    <a:prstGeom prst="rect">
+                      <a:avLst/>
+                    </a:prstGeom>
+                    <a:noFill/>
+                    <a:ln w="9525">
+                      <a:noFill/>
+                      <a:miter lim="800000"/>
+                      <a:headEnd/>
+                      <a:tailEnd/>
+                    </a:ln>
+                  </pic:spPr>
+                </pic:pic>
+              </a:graphicData>
+            </a:graphic>
+          </wp:inline>
+        </w:drawing>
+      </w:r>
+    </w:p>
+    <w:p>
+      <w:r>
+        <w:drawing>
+          <wp:inline distT="0" distB="0" distL="0" distR="0">
+            <wp:extent cx="2743200" cy="2063370"/>
+            <wp:effectExtent l="19050" t="0" r="0" b="0"/>
+            <wp:docPr id="11" name="Picture 7"/>
+            <wp:cNvGraphicFramePr>
+              <a:graphicFrameLocks xmlns:a="http://schemas.openxmlformats.org/drawingml/2006/main" noChangeAspect="1"/>
+            </wp:cNvGraphicFramePr>
+            <a:graphic xmlns:a="http://schemas.openxmlformats.org/drawingml/2006/main">
+              <a:graphicData uri="http://schemas.openxmlformats.org/drawingml/2006/picture">
+                <pic:pic xmlns:pic="http://schemas.openxmlformats.org/drawingml/2006/picture">
+                  <pic:nvPicPr>
+                    <pic:cNvPr id="0" name="Picture 7"/>
+                    <pic:cNvPicPr>
+                      <a:picLocks noChangeAspect="1" noChangeArrowheads="1"/>
+                    </pic:cNvPicPr>
+                  </pic:nvPicPr>
+                  <pic:blipFill>
+                    <a:blip r:embed="rId7" cstate="print"/>
+                    <a:srcRect/>
+                    <a:stretch>
+                      <a:fillRect/>
+                    </a:stretch>
+                  </pic:blipFill>
+                  <pic:spPr bwMode="auto">
+                    <a:xfrm>
+                      <a:off x="0" y="0"/>
+                      <a:ext cx="2743200" cy="2063370"/>
                     </a:xfrm>
                     <a:prstGeom prst="rect">
                       <a:avLst/>
@@ -886,23 +928,80 @@
       <w:r>
         <w:t xml:space="preserve"> </w:t>
       </w:r>
+      <w:r>
+        <w:drawing>
+          <wp:inline distT="0" distB="0" distL="0" distR="0">
+            <wp:extent cx="2743200" cy="2058350"/>
+            <wp:effectExtent l="19050" t="0" r="0" b="0"/>
+            <wp:docPr id="14" name="Picture 43"/>
+            <wp:cNvGraphicFramePr>
+              <a:graphicFrameLocks xmlns:a="http://schemas.openxmlformats.org/drawingml/2006/main" noChangeAspect="1"/>
+            </wp:cNvGraphicFramePr>
+            <a:graphic xmlns:a="http://schemas.openxmlformats.org/drawingml/2006/main">
+              <a:graphicData uri="http://schemas.openxmlformats.org/drawingml/2006/picture">
+                <pic:pic xmlns:pic="http://schemas.openxmlformats.org/drawingml/2006/picture">
+                  <pic:nvPicPr>
+                    <pic:cNvPr id="0" name="Picture 43"/>
+                    <pic:cNvPicPr>
+                      <a:picLocks noChangeAspect="1" noChangeArrowheads="1"/>
+                    </pic:cNvPicPr>
+                  </pic:nvPicPr>
+                  <pic:blipFill>
+                    <a:blip r:embed="rId15" cstate="print"/>
+                    <a:srcRect/>
+                    <a:stretch>
+                      <a:fillRect/>
+                    </a:stretch>
+                  </pic:blipFill>
+                  <pic:spPr bwMode="auto">
+                    <a:xfrm>
+                      <a:off x="0" y="0"/>
+                      <a:ext cx="2743200" cy="2058350"/>
+                    </a:xfrm>
+                    <a:prstGeom prst="rect">
+                      <a:avLst/>
+                    </a:prstGeom>
+                    <a:noFill/>
+                    <a:ln w="9525">
+                      <a:noFill/>
+                      <a:miter lim="800000"/>
+                      <a:headEnd/>
+                      <a:tailEnd/>
+                    </a:ln>
+                  </pic:spPr>
+                </pic:pic>
+              </a:graphicData>
+            </a:graphic>
+          </wp:inline>
+        </w:drawing>
+      </w:r>
+    </w:p>
+    <w:p/>
+    <w:p/>
+    <w:p>
+      <w:r>
+        <w:br w:type="page"/>
+      </w:r>
+    </w:p>
+    <w:p>
       <w:r>
         <w:rPr>
           <w:noProof/>
         </w:rPr>
-        <w:drawing>
-          <wp:inline distT="0" distB="0" distL="0" distR="0">
-            <wp:extent cx="2743200" cy="1946193"/>
-            <wp:effectExtent l="19050" t="0" r="0" b="0"/>
-            <wp:docPr id="18" name="Picture 18"/>
-            <wp:cNvGraphicFramePr>
-              <a:graphicFrameLocks xmlns:a="http://schemas.openxmlformats.org/drawingml/2006/main" noChangeAspect="1"/>
-            </wp:cNvGraphicFramePr>
-            <a:graphic xmlns:a="http://schemas.openxmlformats.org/drawingml/2006/main">
-              <a:graphicData uri="http://schemas.openxmlformats.org/drawingml/2006/picture">
-                <pic:pic xmlns:pic="http://schemas.openxmlformats.org/drawingml/2006/picture">
-                  <pic:nvPicPr>
-                    <pic:cNvPr id="0" name="Picture 18"/>
+        <w:lastRenderedPageBreak/>
+        <w:drawing>
+          <wp:inline distT="0" distB="0" distL="0" distR="0">
+            <wp:extent cx="2743200" cy="1946194"/>
+            <wp:effectExtent l="19050" t="0" r="0" b="0"/>
+            <wp:docPr id="17" name="Picture 17"/>
+            <wp:cNvGraphicFramePr>
+              <a:graphicFrameLocks xmlns:a="http://schemas.openxmlformats.org/drawingml/2006/main" noChangeAspect="1"/>
+            </wp:cNvGraphicFramePr>
+            <a:graphic xmlns:a="http://schemas.openxmlformats.org/drawingml/2006/main">
+              <a:graphicData uri="http://schemas.openxmlformats.org/drawingml/2006/picture">
+                <pic:pic xmlns:pic="http://schemas.openxmlformats.org/drawingml/2006/picture">
+                  <pic:nvPicPr>
+                    <pic:cNvPr id="0" name="Picture 17"/>
                     <pic:cNvPicPr>
                       <a:picLocks noChangeAspect="1" noChangeArrowheads="1"/>
                     </pic:cNvPicPr>
@@ -917,44 +1016,45 @@
                   <pic:spPr bwMode="auto">
                     <a:xfrm>
                       <a:off x="0" y="0"/>
-                      <a:ext cx="2743200" cy="1946193"/>
-                    </a:xfrm>
-                    <a:prstGeom prst="rect">
-                      <a:avLst/>
-                    </a:prstGeom>
-                    <a:noFill/>
-                    <a:ln w="9525">
-                      <a:noFill/>
-                      <a:miter lim="800000"/>
-                      <a:headEnd/>
-                      <a:tailEnd/>
-                    </a:ln>
-                  </pic:spPr>
-                </pic:pic>
-              </a:graphicData>
-            </a:graphic>
-          </wp:inline>
-        </w:drawing>
-      </w:r>
-    </w:p>
-    <w:p>
+                      <a:ext cx="2743200" cy="1946194"/>
+                    </a:xfrm>
+                    <a:prstGeom prst="rect">
+                      <a:avLst/>
+                    </a:prstGeom>
+                    <a:noFill/>
+                    <a:ln w="9525">
+                      <a:noFill/>
+                      <a:miter lim="800000"/>
+                      <a:headEnd/>
+                      <a:tailEnd/>
+                    </a:ln>
+                  </pic:spPr>
+                </pic:pic>
+              </a:graphicData>
+            </a:graphic>
+          </wp:inline>
+        </w:drawing>
+      </w:r>
+      <w:r>
+        <w:t xml:space="preserve"> </w:t>
+      </w:r>
       <w:r>
         <w:rPr>
           <w:noProof/>
         </w:rPr>
         <w:drawing>
           <wp:inline distT="0" distB="0" distL="0" distR="0">
-            <wp:extent cx="2743200" cy="1939787"/>
-            <wp:effectExtent l="19050" t="0" r="0" b="0"/>
-            <wp:docPr id="13" name="Picture 13"/>
-            <wp:cNvGraphicFramePr>
-              <a:graphicFrameLocks xmlns:a="http://schemas.openxmlformats.org/drawingml/2006/main" noChangeAspect="1"/>
-            </wp:cNvGraphicFramePr>
-            <a:graphic xmlns:a="http://schemas.openxmlformats.org/drawingml/2006/main">
-              <a:graphicData uri="http://schemas.openxmlformats.org/drawingml/2006/picture">
-                <pic:pic xmlns:pic="http://schemas.openxmlformats.org/drawingml/2006/picture">
-                  <pic:nvPicPr>
-                    <pic:cNvPr id="0" name="Picture 13"/>
+            <wp:extent cx="2743200" cy="1946193"/>
+            <wp:effectExtent l="19050" t="0" r="0" b="0"/>
+            <wp:docPr id="18" name="Picture 18"/>
+            <wp:cNvGraphicFramePr>
+              <a:graphicFrameLocks xmlns:a="http://schemas.openxmlformats.org/drawingml/2006/main" noChangeAspect="1"/>
+            </wp:cNvGraphicFramePr>
+            <a:graphic xmlns:a="http://schemas.openxmlformats.org/drawingml/2006/main">
+              <a:graphicData uri="http://schemas.openxmlformats.org/drawingml/2006/picture">
+                <pic:pic xmlns:pic="http://schemas.openxmlformats.org/drawingml/2006/picture">
+                  <pic:nvPicPr>
+                    <pic:cNvPr id="0" name="Picture 18"/>
                     <pic:cNvPicPr>
                       <a:picLocks noChangeAspect="1" noChangeArrowheads="1"/>
                     </pic:cNvPicPr>
@@ -969,34 +1069,86 @@
                   <pic:spPr bwMode="auto">
                     <a:xfrm>
                       <a:off x="0" y="0"/>
-                      <a:ext cx="2743200" cy="1939787"/>
-                    </a:xfrm>
-                    <a:prstGeom prst="rect">
-                      <a:avLst/>
-                    </a:prstGeom>
-                    <a:noFill/>
-                    <a:ln w="9525">
-                      <a:noFill/>
-                      <a:miter lim="800000"/>
-                      <a:headEnd/>
-                      <a:tailEnd/>
-                    </a:ln>
-                  </pic:spPr>
-                </pic:pic>
-              </a:graphicData>
-            </a:graphic>
-          </wp:inline>
-        </w:drawing>
-      </w:r>
-      <w:r>
-        <w:t xml:space="preserve"> </w:t>
-      </w:r>
+                      <a:ext cx="2743200" cy="1946193"/>
+                    </a:xfrm>
+                    <a:prstGeom prst="rect">
+                      <a:avLst/>
+                    </a:prstGeom>
+                    <a:noFill/>
+                    <a:ln w="9525">
+                      <a:noFill/>
+                      <a:miter lim="800000"/>
+                      <a:headEnd/>
+                      <a:tailEnd/>
+                    </a:ln>
+                  </pic:spPr>
+                </pic:pic>
+              </a:graphicData>
+            </a:graphic>
+          </wp:inline>
+        </w:drawing>
+      </w:r>
+    </w:p>
+    <w:p>
       <w:r>
         <w:rPr>
           <w:noProof/>
         </w:rPr>
         <w:drawing>
           <wp:inline distT="0" distB="0" distL="0" distR="0">
+            <wp:extent cx="2743200" cy="1939787"/>
+            <wp:effectExtent l="19050" t="0" r="0" b="0"/>
+            <wp:docPr id="13" name="Picture 13"/>
+            <wp:cNvGraphicFramePr>
+              <a:graphicFrameLocks xmlns:a="http://schemas.openxmlformats.org/drawingml/2006/main" noChangeAspect="1"/>
+            </wp:cNvGraphicFramePr>
+            <a:graphic xmlns:a="http://schemas.openxmlformats.org/drawingml/2006/main">
+              <a:graphicData uri="http://schemas.openxmlformats.org/drawingml/2006/picture">
+                <pic:pic xmlns:pic="http://schemas.openxmlformats.org/drawingml/2006/picture">
+                  <pic:nvPicPr>
+                    <pic:cNvPr id="0" name="Picture 13"/>
+                    <pic:cNvPicPr>
+                      <a:picLocks noChangeAspect="1" noChangeArrowheads="1"/>
+                    </pic:cNvPicPr>
+                  </pic:nvPicPr>
+                  <pic:blipFill>
+                    <a:blip r:embed="rId18" cstate="print"/>
+                    <a:srcRect/>
+                    <a:stretch>
+                      <a:fillRect/>
+                    </a:stretch>
+                  </pic:blipFill>
+                  <pic:spPr bwMode="auto">
+                    <a:xfrm>
+                      <a:off x="0" y="0"/>
+                      <a:ext cx="2743200" cy="1939787"/>
+                    </a:xfrm>
+                    <a:prstGeom prst="rect">
+                      <a:avLst/>
+                    </a:prstGeom>
+                    <a:noFill/>
+                    <a:ln w="9525">
+                      <a:noFill/>
+                      <a:miter lim="800000"/>
+                      <a:headEnd/>
+                      <a:tailEnd/>
+                    </a:ln>
+                  </pic:spPr>
+                </pic:pic>
+              </a:graphicData>
+            </a:graphic>
+          </wp:inline>
+        </w:drawing>
+      </w:r>
+      <w:r>
+        <w:t xml:space="preserve"> </w:t>
+      </w:r>
+      <w:r>
+        <w:rPr>
+          <w:noProof/>
+        </w:rPr>
+        <w:drawing>
+          <wp:inline distT="0" distB="0" distL="0" distR="0">
             <wp:extent cx="2743200" cy="1946194"/>
             <wp:effectExtent l="19050" t="0" r="0" b="0"/>
             <wp:docPr id="16" name="Picture 16"/>
@@ -1013,7 +1165,7 @@
                     </pic:cNvPicPr>
                   </pic:nvPicPr>
                   <pic:blipFill>
-                    <a:blip r:embed="rId18" cstate="print"/>
+                    <a:blip r:embed="rId19" cstate="print"/>
                     <a:srcRect/>
                     <a:stretch>
                       <a:fillRect/>
@@ -1562,7 +1714,7 @@
 </file>
 
 <file path=customXml/itemProps1.xml><?xml version="1.0" encoding="utf-8"?>
-<ds:datastoreItem xmlns:ds="http://schemas.openxmlformats.org/officeDocument/2006/customXml" ds:itemID="{F4A564DC-7333-4154-833A-49F7C4B2AF1D}">
+<ds:datastoreItem xmlns:ds="http://schemas.openxmlformats.org/officeDocument/2006/customXml" ds:itemID="{80BDE6A2-A3B8-49C5-8AF3-C266C4FE313E}">
   <ds:schemaRefs>
     <ds:schemaRef ds:uri="http://schemas.openxmlformats.org/officeDocument/2006/bibliography"/>
   </ds:schemaRefs>

</xml_diff>